<commit_message>
Added senior design report to final submission. Also added updated version of graphical timeline.
</commit_message>
<xml_diff>
--- a/doc/FinalSubmission/README - Augmented Reality Simulator.docx
+++ b/doc/FinalSubmission/README - Augmented Reality Simulator.docx
@@ -116,6 +116,27 @@
       </w:r>
       <w:r>
         <w:t>: Excel spreadsheet listing items bought and used for the project.</w:t>
+      </w:r>
+    </w:p>
+    <w:p>
+      <w:pPr>
+        <w:pStyle w:val="ListParagraph"/>
+        <w:numPr>
+          <w:ilvl w:val="0"/>
+          <w:numId w:val="1"/>
+        </w:numPr>
+        <w:rPr>
+          <w:b/>
+        </w:rPr>
+      </w:pPr>
+      <w:r>
+        <w:rPr>
+          <w:b/>
+        </w:rPr>
+        <w:t>Phase 1 Senior Design Report</w:t>
+      </w:r>
+      <w:r>
+        <w:t>: Word document containing the report written for phase 1 of this project.</w:t>
       </w:r>
       <w:bookmarkStart w:id="0" w:name="_GoBack"/>
       <w:bookmarkEnd w:id="0"/>
@@ -881,7 +902,7 @@
   <a:extraClrSchemeLst/>
   <a:extLst>
     <a:ext uri="{05A4C25C-085E-4340-85A3-A5531E510DB2}">
-      <thm15:themeFamily xmlns:thm15="http://schemas.microsoft.com/office/thememl/2012/main" xmlns="" name="Office Theme" id="{62F939B6-93AF-4DB8-9C6B-D6C7DFDC589F}" vid="{4A3C46E8-61CC-4603-A589-7422A47A8E4A}"/>
+      <thm15:themeFamily xmlns="" xmlns:thm15="http://schemas.microsoft.com/office/thememl/2012/main" name="Office Theme" id="{62F939B6-93AF-4DB8-9C6B-D6C7DFDC589F}" vid="{4A3C46E8-61CC-4603-A589-7422A47A8E4A}"/>
     </a:ext>
   </a:extLst>
 </a:theme>

</xml_diff>

<commit_message>
Add schematic and PCB layout appendices.
</commit_message>
<xml_diff>
--- a/doc/FinalSubmission/README - Augmented Reality Simulator.docx
+++ b/doc/FinalSubmission/README - Augmented Reality Simulator.docx
@@ -138,8 +138,152 @@
       <w:r>
         <w:t>: Word document containing the report written for phase 1 of this project.</w:t>
       </w:r>
+    </w:p>
+    <w:p>
+      <w:pPr>
+        <w:pStyle w:val="ListParagraph"/>
+        <w:numPr>
+          <w:ilvl w:val="0"/>
+          <w:numId w:val="1"/>
+        </w:numPr>
+        <w:rPr>
+          <w:b/>
+        </w:rPr>
+      </w:pPr>
+      <w:r>
+        <w:rPr>
+          <w:b/>
+        </w:rPr>
+        <w:t>Phase 2 Sensor Schematic Appendix</w:t>
+      </w:r>
+      <w:r>
+        <w:t>:</w:t>
+      </w:r>
+      <w:r>
+        <w:t xml:space="preserve"> Schematic of phase 2’s sensors and microcontroller system</w:t>
+      </w:r>
+    </w:p>
+    <w:p>
+      <w:pPr>
+        <w:pStyle w:val="ListParagraph"/>
+        <w:numPr>
+          <w:ilvl w:val="0"/>
+          <w:numId w:val="1"/>
+        </w:numPr>
+        <w:rPr>
+          <w:b/>
+        </w:rPr>
+      </w:pPr>
+      <w:r>
+        <w:rPr>
+          <w:b/>
+        </w:rPr>
+        <w:t>Phase 2 Power Schematic Appendix</w:t>
+      </w:r>
+      <w:r>
+        <w:t>:</w:t>
+      </w:r>
+      <w:r>
+        <w:t xml:space="preserve"> Schematic of phase 2’s power supply</w:t>
+      </w:r>
+    </w:p>
+    <w:p>
+      <w:pPr>
+        <w:pStyle w:val="ListParagraph"/>
+        <w:numPr>
+          <w:ilvl w:val="0"/>
+          <w:numId w:val="1"/>
+        </w:numPr>
+        <w:rPr>
+          <w:b/>
+        </w:rPr>
+      </w:pPr>
+      <w:r>
+        <w:rPr>
+          <w:b/>
+        </w:rPr>
+        <w:t>Phase 2 Sensor PCB Layout Appendix</w:t>
+      </w:r>
+      <w:r>
+        <w:t>:</w:t>
+      </w:r>
+      <w:r>
+        <w:t xml:space="preserve"> Printed circuit board (PCB) layout views of phase 2’s sensor and microcontroller PCB</w:t>
+      </w:r>
+    </w:p>
+    <w:p>
+      <w:pPr>
+        <w:pStyle w:val="ListParagraph"/>
+        <w:numPr>
+          <w:ilvl w:val="0"/>
+          <w:numId w:val="1"/>
+        </w:numPr>
+        <w:rPr>
+          <w:b/>
+        </w:rPr>
+      </w:pPr>
+      <w:r>
+        <w:rPr>
+          <w:b/>
+        </w:rPr>
+        <w:t>Phase 2 Power PCB Layout Appendix</w:t>
+      </w:r>
+      <w:r>
+        <w:t>:</w:t>
+      </w:r>
+      <w:r>
+        <w:t xml:space="preserve"> PCB layout views of phase 2’s power supply PCB</w:t>
+      </w:r>
+    </w:p>
+    <w:p>
+      <w:pPr>
+        <w:pStyle w:val="ListParagraph"/>
+        <w:numPr>
+          <w:ilvl w:val="0"/>
+          <w:numId w:val="1"/>
+        </w:numPr>
+        <w:rPr>
+          <w:b/>
+        </w:rPr>
+      </w:pPr>
+      <w:r>
+        <w:rPr>
+          <w:b/>
+        </w:rPr>
+        <w:t>Phase 1 Schematic Appendix</w:t>
+      </w:r>
+      <w:r>
+        <w:t>:</w:t>
+      </w:r>
+      <w:r>
+        <w:t xml:space="preserve"> Schematic of the full system board used for phase 1</w:t>
+      </w:r>
       <w:bookmarkStart w:id="0" w:name="_GoBack"/>
       <w:bookmarkEnd w:id="0"/>
+    </w:p>
+    <w:p>
+      <w:pPr>
+        <w:pStyle w:val="ListParagraph"/>
+        <w:numPr>
+          <w:ilvl w:val="0"/>
+          <w:numId w:val="1"/>
+        </w:numPr>
+        <w:rPr>
+          <w:b/>
+        </w:rPr>
+      </w:pPr>
+      <w:r>
+        <w:rPr>
+          <w:b/>
+        </w:rPr>
+        <w:t>Phase 1 PCB Layout Appendix</w:t>
+      </w:r>
+      <w:r>
+        <w:t>:</w:t>
+      </w:r>
+      <w:r>
+        <w:t xml:space="preserve"> PCB layout views of the full system board used for phase 1</w:t>
+      </w:r>
     </w:p>
     <w:sectPr>
       <w:pgSz w:w="12240" w:h="15840"/>
@@ -902,7 +1046,7 @@
   <a:extraClrSchemeLst/>
   <a:extLst>
     <a:ext uri="{05A4C25C-085E-4340-85A3-A5531E510DB2}">
-      <thm15:themeFamily xmlns="" xmlns:thm15="http://schemas.microsoft.com/office/thememl/2012/main" name="Office Theme" id="{62F939B6-93AF-4DB8-9C6B-D6C7DFDC589F}" vid="{4A3C46E8-61CC-4603-A589-7422A47A8E4A}"/>
+      <thm15:themeFamily xmlns:thm15="http://schemas.microsoft.com/office/thememl/2012/main" xmlns="" name="Office Theme" id="{62F939B6-93AF-4DB8-9C6B-D6C7DFDC589F}" vid="{4A3C46E8-61CC-4603-A589-7422A47A8E4A}"/>
     </a:ext>
   </a:extLst>
 </a:theme>

</xml_diff>

<commit_message>
Added documentation of the two design reviews.
</commit_message>
<xml_diff>
--- a/doc/FinalSubmission/README - Augmented Reality Simulator.docx
+++ b/doc/FinalSubmission/README - Augmented Reality Simulator.docx
@@ -38,228 +38,274 @@
         <w:rPr>
           <w:b/>
         </w:rPr>
-        <w:t xml:space="preserve">Cornell Cup Final </w:t>
-      </w:r>
-      <w:proofErr w:type="gramStart"/>
-      <w:r>
-        <w:rPr>
-          <w:b/>
-        </w:rPr>
-        <w:t>Report</w:t>
-      </w:r>
-      <w:r>
-        <w:t xml:space="preserve"> :</w:t>
-      </w:r>
-      <w:proofErr w:type="gramEnd"/>
-      <w:r>
-        <w:t xml:space="preserve"> Word document containing final report.</w:t>
-      </w:r>
-    </w:p>
-    <w:p>
-      <w:pPr>
-        <w:pStyle w:val="ListParagraph"/>
-        <w:numPr>
-          <w:ilvl w:val="0"/>
-          <w:numId w:val="1"/>
-        </w:numPr>
-        <w:rPr>
-          <w:b/>
-        </w:rPr>
-      </w:pPr>
-      <w:r>
-        <w:rPr>
-          <w:b/>
-        </w:rPr>
-        <w:t>Graphical Timeline Appendix</w:t>
-      </w:r>
-      <w:r>
-        <w:t>: Word document containing a visual representation of the timeline.</w:t>
-      </w:r>
-    </w:p>
-    <w:p>
-      <w:pPr>
-        <w:pStyle w:val="ListParagraph"/>
-        <w:numPr>
-          <w:ilvl w:val="0"/>
-          <w:numId w:val="1"/>
-        </w:numPr>
-        <w:rPr>
-          <w:b/>
-        </w:rPr>
-      </w:pPr>
-      <w:r>
-        <w:rPr>
-          <w:b/>
-        </w:rPr>
-        <w:t>Timeline Appendix</w:t>
-      </w:r>
-      <w:r>
-        <w:t>: Excel spreadsheet containing a listing of dates for the timeline.</w:t>
-      </w:r>
-    </w:p>
-    <w:p>
-      <w:pPr>
-        <w:pStyle w:val="ListParagraph"/>
-        <w:numPr>
-          <w:ilvl w:val="0"/>
-          <w:numId w:val="1"/>
-        </w:numPr>
-        <w:rPr>
-          <w:b/>
-        </w:rPr>
-      </w:pPr>
-      <w:r>
-        <w:rPr>
-          <w:b/>
-        </w:rPr>
-        <w:t>Bill Of Materials Appendix</w:t>
-      </w:r>
-      <w:r>
-        <w:t>: Excel spreadsheet listing items bought and used for the project.</w:t>
-      </w:r>
-    </w:p>
-    <w:p>
-      <w:pPr>
-        <w:pStyle w:val="ListParagraph"/>
-        <w:numPr>
-          <w:ilvl w:val="0"/>
-          <w:numId w:val="1"/>
-        </w:numPr>
-        <w:rPr>
-          <w:b/>
-        </w:rPr>
-      </w:pPr>
-      <w:r>
-        <w:rPr>
-          <w:b/>
-        </w:rPr>
-        <w:t>Phase 1 Senior Design Report</w:t>
-      </w:r>
-      <w:r>
-        <w:t>: Word document containing the report written for phase 1 of this project.</w:t>
-      </w:r>
-    </w:p>
-    <w:p>
-      <w:pPr>
-        <w:pStyle w:val="ListParagraph"/>
-        <w:numPr>
-          <w:ilvl w:val="0"/>
-          <w:numId w:val="1"/>
-        </w:numPr>
-        <w:rPr>
-          <w:b/>
-        </w:rPr>
-      </w:pPr>
-      <w:r>
-        <w:rPr>
-          <w:b/>
-        </w:rPr>
-        <w:t>Phase 2 Sensor Schematic Appendix</w:t>
-      </w:r>
-      <w:r>
-        <w:t>:</w:t>
-      </w:r>
-      <w:r>
-        <w:t xml:space="preserve"> Schematic of phase 2’s sensors and microcontroller system</w:t>
-      </w:r>
-    </w:p>
-    <w:p>
-      <w:pPr>
-        <w:pStyle w:val="ListParagraph"/>
-        <w:numPr>
-          <w:ilvl w:val="0"/>
-          <w:numId w:val="1"/>
-        </w:numPr>
-        <w:rPr>
-          <w:b/>
-        </w:rPr>
-      </w:pPr>
-      <w:r>
-        <w:rPr>
-          <w:b/>
-        </w:rPr>
-        <w:t>Phase 2 Power Schematic Appendix</w:t>
-      </w:r>
-      <w:r>
-        <w:t>:</w:t>
-      </w:r>
-      <w:r>
-        <w:t xml:space="preserve"> Schematic of phase 2’s power supply</w:t>
-      </w:r>
-    </w:p>
-    <w:p>
-      <w:pPr>
-        <w:pStyle w:val="ListParagraph"/>
-        <w:numPr>
-          <w:ilvl w:val="0"/>
-          <w:numId w:val="1"/>
-        </w:numPr>
-        <w:rPr>
-          <w:b/>
-        </w:rPr>
-      </w:pPr>
-      <w:r>
-        <w:rPr>
-          <w:b/>
-        </w:rPr>
-        <w:t>Phase 2 Sensor PCB Layout Appendix</w:t>
-      </w:r>
-      <w:r>
-        <w:t>:</w:t>
-      </w:r>
-      <w:r>
-        <w:t xml:space="preserve"> Printed circuit board (PCB) layout views of phase 2’s sensor and microcontroller PCB</w:t>
-      </w:r>
-    </w:p>
-    <w:p>
-      <w:pPr>
-        <w:pStyle w:val="ListParagraph"/>
-        <w:numPr>
-          <w:ilvl w:val="0"/>
-          <w:numId w:val="1"/>
-        </w:numPr>
-        <w:rPr>
-          <w:b/>
-        </w:rPr>
-      </w:pPr>
-      <w:r>
-        <w:rPr>
-          <w:b/>
-        </w:rPr>
-        <w:t>Phase 2 Power PCB Layout Appendix</w:t>
-      </w:r>
-      <w:r>
-        <w:t>:</w:t>
-      </w:r>
-      <w:r>
-        <w:t xml:space="preserve"> PCB layout views of phase 2’s power supply PCB</w:t>
-      </w:r>
-    </w:p>
-    <w:p>
-      <w:pPr>
-        <w:pStyle w:val="ListParagraph"/>
-        <w:numPr>
-          <w:ilvl w:val="0"/>
-          <w:numId w:val="1"/>
-        </w:numPr>
-        <w:rPr>
-          <w:b/>
-        </w:rPr>
-      </w:pPr>
-      <w:r>
-        <w:rPr>
-          <w:b/>
-        </w:rPr>
-        <w:t>Phase 1 Schematic Appendix</w:t>
-      </w:r>
-      <w:r>
-        <w:t>:</w:t>
-      </w:r>
-      <w:r>
-        <w:t xml:space="preserve"> Schematic of the full system board used for phase 1</w:t>
+        <w:t>Cornell Cup Final Report</w:t>
+      </w:r>
+      <w:r>
+        <w:t xml:space="preserve"> : Word d</w:t>
+      </w:r>
+      <w:r>
+        <w:t>ocument containing final report</w:t>
       </w:r>
       <w:bookmarkStart w:id="0" w:name="_GoBack"/>
       <w:bookmarkEnd w:id="0"/>
+    </w:p>
+    <w:p>
+      <w:pPr>
+        <w:pStyle w:val="ListParagraph"/>
+        <w:numPr>
+          <w:ilvl w:val="0"/>
+          <w:numId w:val="1"/>
+        </w:numPr>
+        <w:rPr>
+          <w:b/>
+        </w:rPr>
+      </w:pPr>
+      <w:r>
+        <w:rPr>
+          <w:b/>
+        </w:rPr>
+        <w:t>Graphical Timeline Appendix</w:t>
+      </w:r>
+      <w:r>
+        <w:t>: Word document containing a visual</w:t>
+      </w:r>
+      <w:r>
+        <w:t xml:space="preserve"> representation of the timeline</w:t>
+      </w:r>
+    </w:p>
+    <w:p>
+      <w:pPr>
+        <w:pStyle w:val="ListParagraph"/>
+        <w:numPr>
+          <w:ilvl w:val="0"/>
+          <w:numId w:val="1"/>
+        </w:numPr>
+        <w:rPr>
+          <w:b/>
+        </w:rPr>
+      </w:pPr>
+      <w:r>
+        <w:rPr>
+          <w:b/>
+        </w:rPr>
+        <w:t>Timeline Appendix</w:t>
+      </w:r>
+      <w:r>
+        <w:t>: Excel spreadsheet containing a li</w:t>
+      </w:r>
+      <w:r>
+        <w:t>sting of dates for the timeline</w:t>
+      </w:r>
+    </w:p>
+    <w:p>
+      <w:pPr>
+        <w:pStyle w:val="ListParagraph"/>
+        <w:numPr>
+          <w:ilvl w:val="0"/>
+          <w:numId w:val="1"/>
+        </w:numPr>
+        <w:rPr>
+          <w:b/>
+        </w:rPr>
+      </w:pPr>
+      <w:r>
+        <w:rPr>
+          <w:b/>
+        </w:rPr>
+        <w:t>Bill Of Materials Appendix</w:t>
+      </w:r>
+      <w:r>
+        <w:t xml:space="preserve">: Excel spreadsheet listing items </w:t>
+      </w:r>
+      <w:r>
+        <w:t>bought and used for the project</w:t>
+      </w:r>
+    </w:p>
+    <w:p>
+      <w:pPr>
+        <w:pStyle w:val="ListParagraph"/>
+        <w:numPr>
+          <w:ilvl w:val="0"/>
+          <w:numId w:val="1"/>
+        </w:numPr>
+        <w:rPr>
+          <w:b/>
+        </w:rPr>
+      </w:pPr>
+      <w:r>
+        <w:rPr>
+          <w:b/>
+        </w:rPr>
+        <w:t xml:space="preserve">First Design Review: </w:t>
+      </w:r>
+      <w:r>
+        <w:t>PDF file documenting how our presentation was evaluated and comments suggested</w:t>
+      </w:r>
+    </w:p>
+    <w:p>
+      <w:pPr>
+        <w:pStyle w:val="ListParagraph"/>
+        <w:numPr>
+          <w:ilvl w:val="0"/>
+          <w:numId w:val="1"/>
+        </w:numPr>
+        <w:rPr>
+          <w:b/>
+        </w:rPr>
+      </w:pPr>
+      <w:r>
+        <w:rPr>
+          <w:b/>
+        </w:rPr>
+        <w:t xml:space="preserve">Second Design Review: </w:t>
+      </w:r>
+      <w:r>
+        <w:t>Word document explaining main talking points of the design review</w:t>
+      </w:r>
+    </w:p>
+    <w:p>
+      <w:pPr>
+        <w:pStyle w:val="ListParagraph"/>
+        <w:numPr>
+          <w:ilvl w:val="0"/>
+          <w:numId w:val="1"/>
+        </w:numPr>
+        <w:rPr>
+          <w:b/>
+        </w:rPr>
+      </w:pPr>
+      <w:r>
+        <w:rPr>
+          <w:b/>
+        </w:rPr>
+        <w:t>Phase 1 Senior Design Report</w:t>
+      </w:r>
+      <w:r>
+        <w:t>: Word document containing the report writ</w:t>
+      </w:r>
+      <w:r>
+        <w:t>ten for phase 1 of this project</w:t>
+      </w:r>
+    </w:p>
+    <w:p>
+      <w:pPr>
+        <w:pStyle w:val="ListParagraph"/>
+        <w:numPr>
+          <w:ilvl w:val="0"/>
+          <w:numId w:val="1"/>
+        </w:numPr>
+        <w:rPr>
+          <w:b/>
+        </w:rPr>
+      </w:pPr>
+      <w:r>
+        <w:rPr>
+          <w:b/>
+        </w:rPr>
+        <w:t>Phase 2 Sensor Schematic Appendix</w:t>
+      </w:r>
+      <w:r>
+        <w:t>:</w:t>
+      </w:r>
+      <w:r>
+        <w:t xml:space="preserve"> Schematic of phase 2’s sensors and microcontroller system</w:t>
+      </w:r>
+    </w:p>
+    <w:p>
+      <w:pPr>
+        <w:pStyle w:val="ListParagraph"/>
+        <w:numPr>
+          <w:ilvl w:val="0"/>
+          <w:numId w:val="1"/>
+        </w:numPr>
+        <w:rPr>
+          <w:b/>
+        </w:rPr>
+      </w:pPr>
+      <w:r>
+        <w:rPr>
+          <w:b/>
+        </w:rPr>
+        <w:t>Phase 2 Power Schematic Appendix</w:t>
+      </w:r>
+      <w:r>
+        <w:t>:</w:t>
+      </w:r>
+      <w:r>
+        <w:t xml:space="preserve"> Schematic of phase 2’s power supply</w:t>
+      </w:r>
+    </w:p>
+    <w:p>
+      <w:pPr>
+        <w:pStyle w:val="ListParagraph"/>
+        <w:numPr>
+          <w:ilvl w:val="0"/>
+          <w:numId w:val="1"/>
+        </w:numPr>
+        <w:rPr>
+          <w:b/>
+        </w:rPr>
+      </w:pPr>
+      <w:r>
+        <w:rPr>
+          <w:b/>
+        </w:rPr>
+        <w:t>Phase 2 Sensor PCB Layout Appendix</w:t>
+      </w:r>
+      <w:r>
+        <w:t>:</w:t>
+      </w:r>
+      <w:r>
+        <w:t xml:space="preserve"> Printed circuit board (PCB) layout views of phase 2’s sensor and microcontroller PCB</w:t>
+      </w:r>
+    </w:p>
+    <w:p>
+      <w:pPr>
+        <w:pStyle w:val="ListParagraph"/>
+        <w:numPr>
+          <w:ilvl w:val="0"/>
+          <w:numId w:val="1"/>
+        </w:numPr>
+        <w:rPr>
+          <w:b/>
+        </w:rPr>
+      </w:pPr>
+      <w:r>
+        <w:rPr>
+          <w:b/>
+        </w:rPr>
+        <w:t>Phase 2 Power PCB Layout Appendix</w:t>
+      </w:r>
+      <w:r>
+        <w:t>:</w:t>
+      </w:r>
+      <w:r>
+        <w:t xml:space="preserve"> PCB layout views of phase 2’s power supply PCB</w:t>
+      </w:r>
+    </w:p>
+    <w:p>
+      <w:pPr>
+        <w:pStyle w:val="ListParagraph"/>
+        <w:numPr>
+          <w:ilvl w:val="0"/>
+          <w:numId w:val="1"/>
+        </w:numPr>
+        <w:rPr>
+          <w:b/>
+        </w:rPr>
+      </w:pPr>
+      <w:r>
+        <w:rPr>
+          <w:b/>
+        </w:rPr>
+        <w:t>Phase 1 Schematic Appendix</w:t>
+      </w:r>
+      <w:r>
+        <w:t>:</w:t>
+      </w:r>
+      <w:r>
+        <w:t xml:space="preserve"> Schematic of the full system board used for phase 1</w:t>
+      </w:r>
     </w:p>
     <w:p>
       <w:pPr>
@@ -1046,7 +1092,7 @@
   <a:extraClrSchemeLst/>
   <a:extLst>
     <a:ext uri="{05A4C25C-085E-4340-85A3-A5531E510DB2}">
-      <thm15:themeFamily xmlns:thm15="http://schemas.microsoft.com/office/thememl/2012/main" xmlns="" name="Office Theme" id="{62F939B6-93AF-4DB8-9C6B-D6C7DFDC589F}" vid="{4A3C46E8-61CC-4603-A589-7422A47A8E4A}"/>
+      <thm15:themeFamily xmlns="" xmlns:thm15="http://schemas.microsoft.com/office/thememl/2012/main" name="Office Theme" id="{62F939B6-93AF-4DB8-9C6B-D6C7DFDC589F}" vid="{4A3C46E8-61CC-4603-A589-7422A47A8E4A}"/>
     </a:ext>
   </a:extLst>
 </a:theme>

</xml_diff>